<commit_message>
Starters and followers for BNF and report update
</commit_message>
<xml_diff>
--- a/report.docx
+++ b/report.docx
@@ -608,6 +608,9 @@
     </w:tbl>
     <w:p>
       <w:pPr>
+        <w:rPr>
+          <w:lang w:val="en-US"/>
+        </w:rPr>
         <w:sectPr>
           <w:headerReference w:type="default" r:id="rId8"/>
           <w:footerReference w:type="default" r:id="rId9"/>
@@ -622,6 +625,14 @@
     </w:p>
     <w:sdt>
       <w:sdtPr>
+        <w:rPr>
+          <w:rFonts w:ascii="Times New Roman" w:eastAsia="Times New Roman" w:hAnsi="Times New Roman" w:cs="Times New Roman"/>
+          <w:b w:val="0"/>
+          <w:bCs w:val="0"/>
+          <w:color w:val="auto"/>
+          <w:sz w:val="24"/>
+          <w:szCs w:val="24"/>
+        </w:rPr>
         <w:id w:val="928700554"/>
         <w:docPartObj>
           <w:docPartGallery w:val="Table of Contents"/>
@@ -630,13 +641,7 @@
       </w:sdtPr>
       <w:sdtEndPr>
         <w:rPr>
-          <w:rFonts w:ascii="Times New Roman" w:eastAsia="Times New Roman" w:hAnsi="Times New Roman" w:cs="Times New Roman"/>
-          <w:b w:val="0"/>
-          <w:bCs w:val="0"/>
           <w:noProof/>
-          <w:color w:val="auto"/>
-          <w:sz w:val="24"/>
-          <w:szCs w:val="24"/>
         </w:rPr>
       </w:sdtEndPr>
       <w:sdtContent>
@@ -2163,16 +2168,40 @@
         <w:t xml:space="preserve">, </w:t>
       </w:r>
       <w:r>
-        <w:t xml:space="preserve">имеющим единственное поле – код ошибки, а также </w:t>
-      </w:r>
-      <w:r>
-        <w:t>публичные конструктор, принимающий код и</w:t>
-      </w:r>
-      <w:r>
-        <w:t xml:space="preserve"> геттер для доступа к этому коду</w:t>
-      </w:r>
-      <w:r>
-        <w:t>.</w:t>
+        <w:t xml:space="preserve">имеющим </w:t>
+      </w:r>
+      <w:r>
+        <w:t>два</w:t>
+      </w:r>
+      <w:r>
+        <w:t xml:space="preserve"> пол</w:t>
+      </w:r>
+      <w:r>
+        <w:t>я</w:t>
+      </w:r>
+      <w:r>
+        <w:t xml:space="preserve"> – код ошибки</w:t>
+      </w:r>
+      <w:r>
+        <w:t xml:space="preserve"> и её позиция,</w:t>
+      </w:r>
+      <w:r>
+        <w:t xml:space="preserve"> а также </w:t>
+      </w:r>
+      <w:r>
+        <w:t>публичны</w:t>
+      </w:r>
+      <w:r>
+        <w:t>й</w:t>
+      </w:r>
+      <w:r>
+        <w:t xml:space="preserve"> конструктор, принимающий код и</w:t>
+      </w:r>
+      <w:r>
+        <w:t xml:space="preserve"> </w:t>
+      </w:r>
+      <w:r>
+        <w:t>позицию. Помимо конструктора, в классе есть два публичных геттера для доступа к значениям полей.</w:t>
       </w:r>
     </w:p>
     <w:p>
@@ -2239,7 +2268,19 @@
         <w:rPr>
           <w:lang w:eastAsia="en-US"/>
         </w:rPr>
-        <w:t xml:space="preserve">, принимающий код ошибки, создающий экземпляр класса </w:t>
+        <w:t>, принимающий код ошибки</w:t>
+      </w:r>
+      <w:r>
+        <w:rPr>
+          <w:lang w:eastAsia="en-US"/>
+        </w:rPr>
+        <w:t xml:space="preserve"> и её позицию</w:t>
+      </w:r>
+      <w:r>
+        <w:rPr>
+          <w:lang w:eastAsia="en-US"/>
+        </w:rPr>
+        <w:t xml:space="preserve">, создающий экземпляр класса </w:t>
       </w:r>
       <w:r>
         <w:rPr>
@@ -2339,15 +2380,6 @@
     <w:p>
       <w:pPr>
         <w:ind w:firstLine="360"/>
-        <w:jc w:val="both"/>
-        <w:rPr>
-          <w:lang w:eastAsia="en-US"/>
-        </w:rPr>
-      </w:pPr>
-    </w:p>
-    <w:p>
-      <w:pPr>
-        <w:ind w:firstLine="360"/>
         <w:jc w:val="center"/>
         <w:rPr>
           <w:b/>
@@ -2362,9 +2394,9 @@
           <w:lang w:val="en-US" w:eastAsia="en-US"/>
         </w:rPr>
         <w:drawing>
-          <wp:inline distT="0" distB="0" distL="0" distR="0" wp14:anchorId="1CF19FDB" wp14:editId="35414E9C">
-            <wp:extent cx="5985949" cy="3248025"/>
-            <wp:effectExtent l="0" t="0" r="0" b="3175"/>
+          <wp:inline distT="0" distB="0" distL="0" distR="0" wp14:anchorId="23041A99" wp14:editId="5FA20AE0">
+            <wp:extent cx="5595257" cy="3807069"/>
+            <wp:effectExtent l="0" t="0" r="5715" b="3175"/>
             <wp:docPr id="1" name="Рисунок 1"/>
             <wp:cNvGraphicFramePr>
               <a:graphicFrameLocks xmlns:a="http://schemas.openxmlformats.org/drawingml/2006/main" noChangeAspect="1"/>
@@ -2385,7 +2417,7 @@
                   <pic:spPr>
                     <a:xfrm>
                       <a:off x="0" y="0"/>
-                      <a:ext cx="5998603" cy="3254891"/>
+                      <a:ext cx="5666933" cy="3855838"/>
                     </a:xfrm>
                     <a:prstGeom prst="rect">
                       <a:avLst/>
@@ -2547,7 +2579,13 @@
         <w:t>s</w:t>
       </w:r>
       <w:r>
-        <w:t xml:space="preserve">. Таким образом, нет необходимости хранить путь до исходного файла. </w:t>
+        <w:t>. Таким образом,</w:t>
+      </w:r>
+      <w:r>
+        <w:t xml:space="preserve"> избавившись от необходимости</w:t>
+      </w:r>
+      <w:r>
+        <w:t xml:space="preserve"> хранить путь до исходного файла. </w:t>
       </w:r>
     </w:p>
     <w:p>
@@ -2556,7 +2594,10 @@
         <w:jc w:val="both"/>
       </w:pPr>
       <w:r>
-        <w:t xml:space="preserve">Для чтения следующий литеры в методе </w:t>
+        <w:t>Чтение следующей литеры реализовано в методе</w:t>
+      </w:r>
+      <w:r>
+        <w:t xml:space="preserve"> </w:t>
       </w:r>
       <w:r>
         <w:rPr>
@@ -2570,6 +2611,9 @@
         <w:t>ReadNextCharacter</w:t>
       </w:r>
       <w:r>
+        <w:t>.</w:t>
+      </w:r>
+      <w:r>
         <w:rPr>
           <w:rFonts w:ascii="Consolas" w:hAnsi="Consolas" w:cs="Consolas"/>
           <w:b/>
@@ -2581,7 +2625,7 @@
         <w:t xml:space="preserve"> </w:t>
       </w:r>
       <w:r>
-        <w:t xml:space="preserve">используются вспомогательные переменные </w:t>
+        <w:t xml:space="preserve">В этом методе используются вспомогательные переменные </w:t>
       </w:r>
       <w:r>
         <w:rPr>
@@ -2631,232 +2675,399 @@
         <w:t>characterNumber</w:t>
       </w:r>
       <w:r>
-        <w:t>.</w:t>
-      </w:r>
-      <w:r>
-        <w:t xml:space="preserve"> Если при вызове метода значение переменной </w:t>
-      </w:r>
-      <w:r>
-        <w:rPr>
-          <w:rFonts w:ascii="Consolas" w:hAnsi="Consolas" w:cs="Consolas"/>
-          <w:b/>
-          <w:bCs/>
-          <w:sz w:val="20"/>
-          <w:szCs w:val="20"/>
-          <w:lang w:val="en-US" w:eastAsia="en-US"/>
-        </w:rPr>
-        <w:t>characterNumber</w:t>
-      </w:r>
-      <w:r>
-        <w:rPr>
-          <w:rFonts w:ascii="Consolas" w:hAnsi="Consolas" w:cs="Consolas"/>
-          <w:b/>
-          <w:bCs/>
-          <w:sz w:val="20"/>
-          <w:szCs w:val="20"/>
-          <w:lang w:eastAsia="en-US"/>
-        </w:rPr>
-        <w:t xml:space="preserve"> </w:t>
-      </w:r>
-      <w:r>
-        <w:t>меньше</w:t>
-      </w:r>
-      <w:r>
-        <w:rPr>
-          <w:rFonts w:ascii="Consolas" w:hAnsi="Consolas" w:cs="Consolas"/>
-          <w:b/>
-          <w:bCs/>
-          <w:sz w:val="20"/>
-          <w:szCs w:val="20"/>
-          <w:lang w:eastAsia="en-US"/>
-        </w:rPr>
-        <w:t xml:space="preserve"> </w:t>
-      </w:r>
-      <w:r>
-        <w:t>длины текущей строки, необходимо вернуть символ в этой строке</w:t>
-      </w:r>
-      <w:r>
-        <w:t xml:space="preserve"> с индексом </w:t>
-      </w:r>
-      <w:r>
-        <w:rPr>
-          <w:rFonts w:ascii="Consolas" w:hAnsi="Consolas" w:cs="Consolas"/>
-          <w:b/>
-          <w:bCs/>
-          <w:sz w:val="20"/>
-          <w:szCs w:val="20"/>
-          <w:lang w:val="en-US" w:eastAsia="en-US"/>
-        </w:rPr>
-        <w:t>characterNumber</w:t>
-      </w:r>
-      <w:r>
-        <w:t xml:space="preserve">, а также увеличить значение </w:t>
-      </w:r>
-      <w:r>
-        <w:rPr>
-          <w:rFonts w:ascii="Consolas" w:hAnsi="Consolas" w:cs="Consolas"/>
-          <w:b/>
-          <w:bCs/>
-          <w:sz w:val="20"/>
-          <w:szCs w:val="20"/>
-          <w:lang w:val="en-US" w:eastAsia="en-US"/>
-        </w:rPr>
-        <w:t>characterNumber</w:t>
-      </w:r>
-      <w:r>
-        <w:rPr>
-          <w:rFonts w:ascii="Consolas" w:hAnsi="Consolas" w:cs="Consolas"/>
-          <w:b/>
-          <w:bCs/>
-          <w:sz w:val="20"/>
-          <w:szCs w:val="20"/>
-          <w:lang w:eastAsia="en-US"/>
-        </w:rPr>
-        <w:t xml:space="preserve"> </w:t>
-      </w:r>
-      <w:r>
-        <w:t>на 1.</w:t>
-      </w:r>
-      <w:r>
-        <w:t xml:space="preserve"> В противном случае </w:t>
-      </w:r>
-      <w:r>
-        <w:t xml:space="preserve">вызываем метод </w:t>
-      </w:r>
-      <w:r>
-        <w:rPr>
-          <w:rFonts w:ascii="Consolas" w:hAnsi="Consolas" w:cs="Consolas"/>
-          <w:b/>
-          <w:bCs/>
-          <w:sz w:val="20"/>
-          <w:szCs w:val="20"/>
-          <w:lang w:val="en-US"/>
-        </w:rPr>
-        <w:t>WriteLine</w:t>
-      </w:r>
-      <w:r>
-        <w:t>,</w:t>
-      </w:r>
-      <w:r>
-        <w:t xml:space="preserve"> присв</w:t>
-      </w:r>
-      <w:r>
-        <w:t>аиваем</w:t>
-      </w:r>
-      <w:r>
-        <w:t xml:space="preserve"> </w:t>
-      </w:r>
-      <w:r>
-        <w:rPr>
-          <w:rFonts w:ascii="Consolas" w:hAnsi="Consolas" w:cs="Consolas"/>
-          <w:b/>
-          <w:bCs/>
-          <w:sz w:val="20"/>
-          <w:szCs w:val="20"/>
-          <w:lang w:val="en-US" w:eastAsia="en-US"/>
-        </w:rPr>
-        <w:t>characterNumber</w:t>
-      </w:r>
-      <w:r>
-        <w:rPr>
-          <w:rFonts w:ascii="Consolas" w:hAnsi="Consolas" w:cs="Consolas"/>
-          <w:b/>
-          <w:bCs/>
-          <w:sz w:val="20"/>
-          <w:szCs w:val="20"/>
-          <w:lang w:eastAsia="en-US"/>
-        </w:rPr>
-        <w:t xml:space="preserve"> </w:t>
-      </w:r>
-      <w:r>
-        <w:t>значение 0</w:t>
-      </w:r>
-      <w:r>
-        <w:t>, увеличи</w:t>
-      </w:r>
-      <w:r>
-        <w:t>ваем</w:t>
-      </w:r>
-      <w:r>
-        <w:t xml:space="preserve"> значение </w:t>
-      </w:r>
-      <w:r>
-        <w:rPr>
-          <w:rFonts w:ascii="Consolas" w:hAnsi="Consolas" w:cs="Consolas"/>
-          <w:b/>
-          <w:bCs/>
-          <w:sz w:val="20"/>
-          <w:szCs w:val="20"/>
-          <w:lang w:val="en-US" w:eastAsia="en-US"/>
-        </w:rPr>
-        <w:t>rowNumber</w:t>
-      </w:r>
-      <w:r>
-        <w:rPr>
-          <w:rFonts w:ascii="Consolas" w:hAnsi="Consolas" w:cs="Consolas"/>
-          <w:b/>
-          <w:bCs/>
-          <w:sz w:val="20"/>
-          <w:szCs w:val="20"/>
-          <w:lang w:eastAsia="en-US"/>
-        </w:rPr>
-        <w:t xml:space="preserve"> </w:t>
-      </w:r>
-      <w:r>
-        <w:t xml:space="preserve">на </w:t>
-      </w:r>
-      <w:r>
-        <w:t>1</w:t>
-      </w:r>
-      <w:r>
-        <w:t>.</w:t>
-      </w:r>
-      <w:r>
-        <w:t xml:space="preserve"> </w:t>
-      </w:r>
-      <w:r>
-        <w:t>З</w:t>
-      </w:r>
-      <w:r>
-        <w:t>атем сравни</w:t>
-      </w:r>
-      <w:r>
-        <w:t>ваем</w:t>
-      </w:r>
-      <w:r>
-        <w:t xml:space="preserve"> его с длинной массива </w:t>
-      </w:r>
-      <w:r>
-        <w:rPr>
-          <w:rFonts w:ascii="Consolas" w:hAnsi="Consolas" w:cs="Consolas"/>
-          <w:b/>
-          <w:bCs/>
-          <w:sz w:val="20"/>
-          <w:szCs w:val="20"/>
-          <w:lang w:val="en-US"/>
-        </w:rPr>
-        <w:t>line</w:t>
-      </w:r>
-      <w:r>
-        <w:rPr>
-          <w:rFonts w:ascii="Consolas" w:hAnsi="Consolas" w:cs="Consolas"/>
-          <w:b/>
-          <w:bCs/>
-          <w:sz w:val="20"/>
-          <w:szCs w:val="20"/>
-          <w:lang w:val="en-US"/>
-        </w:rPr>
-        <w:t>s</w:t>
-      </w:r>
-      <w:r>
-        <w:t>.</w:t>
-      </w:r>
-      <w:r>
-        <w:t xml:space="preserve"> Если они совпали – возвращаем символ конца файла, в противном случае символ переноса строки.</w:t>
+        <w:t>. Метом работает следующим образом:</w:t>
       </w:r>
     </w:p>
     <w:p>
       <w:pPr>
+        <w:pStyle w:val="a7"/>
+        <w:numPr>
+          <w:ilvl w:val="0"/>
+          <w:numId w:val="24"/>
+        </w:numPr>
+      </w:pPr>
+      <w:r>
+        <w:t>Е</w:t>
+      </w:r>
+      <w:r>
+        <w:t>сли</w:t>
+      </w:r>
+      <w:r>
+        <w:t xml:space="preserve"> </w:t>
+      </w:r>
+      <w:r>
+        <w:t xml:space="preserve">значение </w:t>
+      </w:r>
+      <w:r>
+        <w:rPr>
+          <w:rFonts w:ascii="Consolas" w:hAnsi="Consolas" w:cs="Consolas"/>
+          <w:b/>
+          <w:bCs/>
+          <w:sz w:val="20"/>
+          <w:szCs w:val="20"/>
+          <w:lang w:val="en-US"/>
+        </w:rPr>
+        <w:t>characterNumber</w:t>
+      </w:r>
+      <w:r>
+        <w:rPr>
+          <w:rFonts w:ascii="Consolas" w:hAnsi="Consolas" w:cs="Consolas"/>
+          <w:b/>
+          <w:bCs/>
+          <w:sz w:val="20"/>
+          <w:szCs w:val="20"/>
+        </w:rPr>
+        <w:t xml:space="preserve"> </w:t>
+      </w:r>
+      <w:r>
+        <w:t xml:space="preserve">равно </w:t>
+      </w:r>
+      <w:r>
+        <w:t>0</w:t>
+      </w:r>
+      <w:r>
+        <w:t xml:space="preserve"> </w:t>
+      </w:r>
+      <w:r>
+        <w:t xml:space="preserve">и </w:t>
+      </w:r>
+      <w:r>
+        <w:t>значение</w:t>
+      </w:r>
+      <w:r>
+        <w:rPr>
+          <w:rFonts w:ascii="Consolas" w:hAnsi="Consolas" w:cs="Consolas"/>
+          <w:b/>
+          <w:bCs/>
+          <w:sz w:val="20"/>
+          <w:szCs w:val="20"/>
+        </w:rPr>
+        <w:t xml:space="preserve"> </w:t>
+      </w:r>
+      <w:r>
+        <w:rPr>
+          <w:rFonts w:ascii="Consolas" w:hAnsi="Consolas" w:cs="Consolas"/>
+          <w:b/>
+          <w:bCs/>
+          <w:sz w:val="20"/>
+          <w:szCs w:val="20"/>
+          <w:lang w:val="en-US"/>
+        </w:rPr>
+        <w:t>rowNumber</w:t>
+      </w:r>
+      <w:r>
+        <w:rPr>
+          <w:rFonts w:ascii="Consolas" w:hAnsi="Consolas" w:cs="Consolas"/>
+          <w:b/>
+          <w:bCs/>
+          <w:sz w:val="20"/>
+          <w:szCs w:val="20"/>
+        </w:rPr>
+        <w:t xml:space="preserve"> </w:t>
+      </w:r>
+      <w:r>
+        <w:t>больше 0</w:t>
+      </w:r>
+      <w:r>
+        <w:t xml:space="preserve">, </w:t>
+      </w:r>
+      <w:r>
+        <w:t>то</w:t>
+      </w:r>
+      <w:r>
+        <w:t xml:space="preserve"> </w:t>
+      </w:r>
+      <w:r>
+        <w:t xml:space="preserve">вызываем метод </w:t>
+      </w:r>
+      <w:r>
+        <w:rPr>
+          <w:rFonts w:ascii="Consolas" w:hAnsi="Consolas" w:cs="Consolas"/>
+          <w:b/>
+          <w:bCs/>
+          <w:sz w:val="20"/>
+          <w:szCs w:val="20"/>
+          <w:lang w:val="en-US"/>
+        </w:rPr>
+        <w:t>WriteLine</w:t>
+      </w:r>
+      <w:r>
+        <w:t>.</w:t>
+      </w:r>
+    </w:p>
+    <w:p>
+      <w:pPr>
+        <w:pStyle w:val="a7"/>
+        <w:numPr>
+          <w:ilvl w:val="0"/>
+          <w:numId w:val="24"/>
+        </w:numPr>
+      </w:pPr>
+      <w:r>
+        <w:t xml:space="preserve">Если </w:t>
+      </w:r>
+      <w:r>
+        <w:rPr>
+          <w:rFonts w:ascii="Consolas" w:hAnsi="Consolas" w:cs="Consolas"/>
+          <w:b/>
+          <w:bCs/>
+          <w:sz w:val="20"/>
+          <w:szCs w:val="20"/>
+          <w:lang w:val="en-US"/>
+        </w:rPr>
+        <w:t>rowNumber</w:t>
+      </w:r>
+      <w:r>
+        <w:rPr>
+          <w:rFonts w:ascii="Consolas" w:hAnsi="Consolas" w:cs="Consolas"/>
+          <w:b/>
+          <w:bCs/>
+          <w:sz w:val="20"/>
+          <w:szCs w:val="20"/>
+        </w:rPr>
+        <w:t xml:space="preserve"> </w:t>
+      </w:r>
+      <w:r>
+        <w:t>меньше длинны массива</w:t>
+      </w:r>
+      <w:r>
+        <w:rPr>
+          <w:rFonts w:ascii="Consolas" w:hAnsi="Consolas" w:cs="Consolas"/>
+          <w:b/>
+          <w:bCs/>
+          <w:sz w:val="20"/>
+          <w:szCs w:val="20"/>
+        </w:rPr>
+        <w:t xml:space="preserve"> </w:t>
+      </w:r>
+      <w:r>
+        <w:rPr>
+          <w:rFonts w:ascii="Consolas" w:hAnsi="Consolas" w:cs="Consolas"/>
+          <w:b/>
+          <w:bCs/>
+          <w:sz w:val="20"/>
+          <w:szCs w:val="20"/>
+          <w:lang w:val="en-US"/>
+        </w:rPr>
+        <w:t>lines</w:t>
+      </w:r>
+      <w:r>
+        <w:rPr>
+          <w:rFonts w:ascii="Consolas" w:hAnsi="Consolas" w:cs="Consolas"/>
+          <w:b/>
+          <w:bCs/>
+          <w:sz w:val="20"/>
+          <w:szCs w:val="20"/>
+        </w:rPr>
+        <w:t xml:space="preserve"> </w:t>
+      </w:r>
+      <w:r>
+        <w:t xml:space="preserve">и </w:t>
+      </w:r>
+      <w:r>
+        <w:rPr>
+          <w:rFonts w:ascii="Consolas" w:hAnsi="Consolas" w:cs="Consolas"/>
+          <w:b/>
+          <w:bCs/>
+          <w:sz w:val="20"/>
+          <w:szCs w:val="20"/>
+          <w:lang w:val="en-US"/>
+        </w:rPr>
+        <w:t>characterNumber</w:t>
+      </w:r>
+      <w:r>
+        <w:rPr>
+          <w:rFonts w:ascii="Consolas" w:hAnsi="Consolas" w:cs="Consolas"/>
+          <w:b/>
+          <w:bCs/>
+          <w:sz w:val="20"/>
+          <w:szCs w:val="20"/>
+        </w:rPr>
+        <w:t xml:space="preserve"> </w:t>
+      </w:r>
+      <w:r>
+        <w:t>меньше</w:t>
+      </w:r>
+      <w:r>
+        <w:rPr>
+          <w:rFonts w:ascii="Consolas" w:hAnsi="Consolas" w:cs="Consolas"/>
+          <w:b/>
+          <w:bCs/>
+          <w:sz w:val="20"/>
+          <w:szCs w:val="20"/>
+        </w:rPr>
+        <w:t xml:space="preserve"> </w:t>
+      </w:r>
+      <w:r>
+        <w:t>длины текущей строки</w:t>
+      </w:r>
+      <w:r>
+        <w:t xml:space="preserve">, </w:t>
+      </w:r>
+      <w:r>
+        <w:t>в</w:t>
+      </w:r>
+      <w:r>
+        <w:t>озвращаем</w:t>
+      </w:r>
+      <w:r>
+        <w:t xml:space="preserve"> символ в этой строке с индексом </w:t>
+      </w:r>
+      <w:r>
+        <w:rPr>
+          <w:rFonts w:ascii="Consolas" w:hAnsi="Consolas" w:cs="Consolas"/>
+          <w:b/>
+          <w:bCs/>
+          <w:sz w:val="20"/>
+          <w:szCs w:val="20"/>
+          <w:lang w:val="en-US"/>
+        </w:rPr>
+        <w:t>characterNumber</w:t>
+      </w:r>
+      <w:r>
+        <w:t xml:space="preserve">, а также увеличить значение </w:t>
+      </w:r>
+      <w:r>
+        <w:rPr>
+          <w:rFonts w:ascii="Consolas" w:hAnsi="Consolas" w:cs="Consolas"/>
+          <w:b/>
+          <w:bCs/>
+          <w:sz w:val="20"/>
+          <w:szCs w:val="20"/>
+          <w:lang w:val="en-US"/>
+        </w:rPr>
+        <w:t>characterNumber</w:t>
+      </w:r>
+      <w:r>
+        <w:rPr>
+          <w:rFonts w:ascii="Consolas" w:hAnsi="Consolas" w:cs="Consolas"/>
+          <w:b/>
+          <w:bCs/>
+          <w:sz w:val="20"/>
+          <w:szCs w:val="20"/>
+        </w:rPr>
+        <w:t xml:space="preserve"> </w:t>
+      </w:r>
+      <w:r>
+        <w:t>на 1.</w:t>
+      </w:r>
+    </w:p>
+    <w:p>
+      <w:pPr>
+        <w:pStyle w:val="a7"/>
+        <w:numPr>
+          <w:ilvl w:val="0"/>
+          <w:numId w:val="24"/>
+        </w:numPr>
+      </w:pPr>
+      <w:r>
+        <w:t xml:space="preserve">Иначе </w:t>
+      </w:r>
+      <w:r>
+        <w:t xml:space="preserve">присваиваем </w:t>
+      </w:r>
+      <w:r>
+        <w:rPr>
+          <w:rFonts w:ascii="Consolas" w:hAnsi="Consolas" w:cs="Consolas"/>
+          <w:b/>
+          <w:bCs/>
+          <w:sz w:val="20"/>
+          <w:szCs w:val="20"/>
+          <w:lang w:val="en-US"/>
+        </w:rPr>
+        <w:t>characterNumber</w:t>
+      </w:r>
+      <w:r>
+        <w:rPr>
+          <w:rFonts w:ascii="Consolas" w:hAnsi="Consolas" w:cs="Consolas"/>
+          <w:b/>
+          <w:bCs/>
+          <w:sz w:val="20"/>
+          <w:szCs w:val="20"/>
+        </w:rPr>
+        <w:t xml:space="preserve"> </w:t>
+      </w:r>
+      <w:r>
+        <w:t>значение 0</w:t>
+      </w:r>
+      <w:r>
+        <w:t xml:space="preserve">, увеличиваем значение </w:t>
+      </w:r>
+      <w:r>
+        <w:rPr>
+          <w:rFonts w:ascii="Consolas" w:hAnsi="Consolas" w:cs="Consolas"/>
+          <w:b/>
+          <w:bCs/>
+          <w:sz w:val="20"/>
+          <w:szCs w:val="20"/>
+          <w:lang w:val="en-US"/>
+        </w:rPr>
+        <w:t>rowNumber</w:t>
+      </w:r>
+      <w:r>
+        <w:rPr>
+          <w:rFonts w:ascii="Consolas" w:hAnsi="Consolas" w:cs="Consolas"/>
+          <w:b/>
+          <w:bCs/>
+          <w:sz w:val="20"/>
+          <w:szCs w:val="20"/>
+        </w:rPr>
+        <w:t xml:space="preserve"> </w:t>
+      </w:r>
+      <w:r>
+        <w:t xml:space="preserve">на </w:t>
+      </w:r>
+      <w:r>
+        <w:t xml:space="preserve">1. Затем сравниваем его с длинной массива </w:t>
+      </w:r>
+      <w:r>
+        <w:rPr>
+          <w:rFonts w:ascii="Consolas" w:hAnsi="Consolas" w:cs="Consolas"/>
+          <w:b/>
+          <w:bCs/>
+          <w:sz w:val="20"/>
+          <w:szCs w:val="20"/>
+          <w:lang w:val="en-US"/>
+        </w:rPr>
+        <w:t>line</w:t>
+      </w:r>
+      <w:r>
+        <w:rPr>
+          <w:rFonts w:ascii="Consolas" w:hAnsi="Consolas" w:cs="Consolas"/>
+          <w:b/>
+          <w:bCs/>
+          <w:sz w:val="20"/>
+          <w:szCs w:val="20"/>
+          <w:lang w:val="en-US"/>
+        </w:rPr>
+        <w:t>s</w:t>
+      </w:r>
+      <w:r>
+        <w:t>.</w:t>
+      </w:r>
+      <w:r>
+        <w:t xml:space="preserve"> Если оно получилось больше, то возвращаем символ конца файла, в противном случае символ переноса строки.</w:t>
+      </w:r>
+    </w:p>
+    <w:p>
+      <w:pPr>
+        <w:jc w:val="both"/>
+      </w:pPr>
+      <w:r>
+        <w:t xml:space="preserve">Как можно заметить, текущая строка с обнаруженными ошибками выводится при чтении первого символа следующей строки. Изначально я </w:t>
+      </w:r>
+      <w:r>
+        <w:t xml:space="preserve">выводил эту информацию, когда доходил до последнего символа текущей строки. </w:t>
+      </w:r>
+      <w:r>
+        <w:t>Далее, уже при тестировании лексического анализатора обнаружилась проблема такого подхода</w:t>
+      </w:r>
+      <w:r>
+        <w:t>, заключающаяся в неправильном определении строки обнаруженной ошибки.</w:t>
+      </w:r>
+    </w:p>
+    <w:p>
+      <w:pPr>
         <w:ind w:firstLine="360"/>
         <w:jc w:val="both"/>
       </w:pPr>
@@ -2891,7 +3102,13 @@
         <w:t xml:space="preserve"> </w:t>
       </w:r>
       <w:r>
-        <w:t xml:space="preserve">в файл с листингом текущую строку программы. Далее, если список </w:t>
+        <w:t>в файл с листингом текущую строку программы</w:t>
+      </w:r>
+      <w:r>
+        <w:t xml:space="preserve"> с её номером</w:t>
+      </w:r>
+      <w:r>
+        <w:t xml:space="preserve">. Далее, если список </w:t>
       </w:r>
       <w:r>
         <w:rPr>
@@ -2929,18 +3146,7 @@
           <w:szCs w:val="20"/>
           <w:lang w:val="en-US"/>
         </w:rPr>
-        <w:t>totalE</w:t>
-      </w:r>
-      <w:r>
-        <w:rPr>
-          <w:rFonts w:ascii="Consolas" w:hAnsi="Consolas" w:cs="Consolas"/>
-          <w:b/>
-          <w:bCs/>
-          <w:sz w:val="20"/>
-          <w:szCs w:val="20"/>
-          <w:lang w:val="en-US"/>
-        </w:rPr>
-        <w:t>rrors</w:t>
+        <w:t>totalErrors</w:t>
       </w:r>
       <w:r>
         <w:rPr>
@@ -2969,10 +3175,16 @@
         <w:t>количество элементов в списке</w:t>
       </w:r>
       <w:r>
-        <w:t>, после этого выводим все элементы, указывая коды и сообщения обнаруженных ошибок. После этого очищаем список ошибок. Если только что выведенная строка оказалась последней</w:t>
-      </w:r>
-      <w:r>
-        <w:t>.</w:t>
+        <w:t xml:space="preserve">, после этого выводим все элементы, указывая коды и сообщения обнаруженных ошибок. </w:t>
+      </w:r>
+      <w:r>
+        <w:t xml:space="preserve">Помимо этого, указывается место в строке, где была совершена ошибка. </w:t>
+      </w:r>
+      <w:r>
+        <w:t>После этого очищаем список ошибок. Если только что выведенная строка оказалась последней</w:t>
+      </w:r>
+      <w:r>
+        <w:t>, то выводим итоговое количество ошибок.</w:t>
       </w:r>
     </w:p>
     <w:p>
@@ -3102,10 +3314,10 @@
           <w:lang w:val="en-US" w:eastAsia="en-US"/>
         </w:rPr>
         <w:drawing>
-          <wp:inline distT="0" distB="0" distL="0" distR="0" wp14:anchorId="1A80C724" wp14:editId="596473BD">
-            <wp:extent cx="3187700" cy="1181100"/>
-            <wp:effectExtent l="0" t="0" r="0" b="0"/>
-            <wp:docPr id="2" name="Рисунок 2"/>
+          <wp:inline distT="0" distB="0" distL="0" distR="0" wp14:anchorId="5738F168" wp14:editId="0708F997">
+            <wp:extent cx="3340100" cy="1244600"/>
+            <wp:effectExtent l="0" t="0" r="3810" b="1905"/>
+            <wp:docPr id="6" name="Рисунок 6"/>
             <wp:cNvGraphicFramePr>
               <a:graphicFrameLocks xmlns:a="http://schemas.openxmlformats.org/drawingml/2006/main" noChangeAspect="1"/>
             </wp:cNvGraphicFramePr>
@@ -3125,7 +3337,7 @@
                   <pic:spPr>
                     <a:xfrm>
                       <a:off x="0" y="0"/>
-                      <a:ext cx="3187700" cy="1181100"/>
+                      <a:ext cx="3340100" cy="1244600"/>
                     </a:xfrm>
                     <a:prstGeom prst="rect">
                       <a:avLst/>
@@ -3141,18 +3353,19 @@
     <w:p>
       <w:pPr>
         <w:rPr>
+          <w:lang w:eastAsia="en-US"/>
+        </w:rPr>
+      </w:pPr>
+      <w:r>
+        <w:rPr>
           <w:lang w:val="en-US" w:eastAsia="en-US"/>
         </w:rPr>
-      </w:pPr>
-      <w:r>
-        <w:rPr>
-          <w:lang w:val="en-US" w:eastAsia="en-US"/>
-        </w:rPr>
+        <w:lastRenderedPageBreak/>
         <w:drawing>
-          <wp:inline distT="0" distB="0" distL="0" distR="0" wp14:anchorId="6DE1E4C3" wp14:editId="0E12040E">
-            <wp:extent cx="3187700" cy="1587500"/>
+          <wp:inline distT="0" distB="0" distL="0" distR="0" wp14:anchorId="04451380" wp14:editId="61AB632F">
+            <wp:extent cx="3860800" cy="1562100"/>
             <wp:effectExtent l="0" t="0" r="0" b="0"/>
-            <wp:docPr id="3" name="Рисунок 3"/>
+            <wp:docPr id="10" name="Рисунок 10"/>
             <wp:cNvGraphicFramePr>
               <a:graphicFrameLocks xmlns:a="http://schemas.openxmlformats.org/drawingml/2006/main" noChangeAspect="1"/>
             </wp:cNvGraphicFramePr>
@@ -3172,7 +3385,7 @@
                   <pic:spPr>
                     <a:xfrm>
                       <a:off x="0" y="0"/>
-                      <a:ext cx="3187700" cy="1587500"/>
+                      <a:ext cx="3860800" cy="1562100"/>
                     </a:xfrm>
                     <a:prstGeom prst="rect">
                       <a:avLst/>
@@ -3220,7 +3433,6 @@
         </w:numPr>
       </w:pPr>
       <w:r>
-        <w:lastRenderedPageBreak/>
         <w:t xml:space="preserve">Теперь попробуем добавить в словарь в классе </w:t>
       </w:r>
       <w:r>
@@ -3261,12 +3473,17 @@
       </w:r>
     </w:p>
     <w:p>
+      <w:pPr>
+        <w:rPr>
+          <w:lang w:val="en-US"/>
+        </w:rPr>
+      </w:pPr>
       <w:r>
         <w:drawing>
-          <wp:inline distT="0" distB="0" distL="0" distR="0" wp14:anchorId="1CEA4077" wp14:editId="48F2D1B1">
-            <wp:extent cx="3724101" cy="596529"/>
-            <wp:effectExtent l="0" t="0" r="0" b="635"/>
-            <wp:docPr id="7" name="Рисунок 7"/>
+          <wp:inline distT="0" distB="0" distL="0" distR="0" wp14:anchorId="5E1B3037" wp14:editId="29F49C03">
+            <wp:extent cx="5760085" cy="893445"/>
+            <wp:effectExtent l="0" t="0" r="5715" b="0"/>
+            <wp:docPr id="12" name="Рисунок 12"/>
             <wp:cNvGraphicFramePr>
               <a:graphicFrameLocks xmlns:a="http://schemas.openxmlformats.org/drawingml/2006/main" noChangeAspect="1"/>
             </wp:cNvGraphicFramePr>
@@ -3286,7 +3503,7 @@
                   <pic:spPr>
                     <a:xfrm>
                       <a:off x="0" y="0"/>
-                      <a:ext cx="3912022" cy="626630"/>
+                      <a:ext cx="5760085" cy="893445"/>
                     </a:xfrm>
                     <a:prstGeom prst="rect">
                       <a:avLst/>
@@ -3320,16 +3537,19 @@
         <w:t>ReadNextCharacter</w:t>
       </w:r>
       <w:r>
-        <w:t xml:space="preserve"> таким образом, чтобы он в каждую строку вставлял столько фиктивных ошибок, какой порядковый номер этой строки</w:t>
-      </w:r>
-      <w:r>
-        <w:t>. Код ошибки также будет зависеть от чётности</w:t>
+        <w:t xml:space="preserve"> таким образом, чтобы он в каждую строку вставлял столько фиктивных ошибок, какой порядковый номер этой строки. Код ошибки также будет зависеть от чётности</w:t>
       </w:r>
       <w:r>
         <w:t>/</w:t>
       </w:r>
       <w:r>
         <w:t>нечётности текущей строки.</w:t>
+      </w:r>
+      <w:r>
+        <w:t xml:space="preserve"> </w:t>
+      </w:r>
+      <w:r>
+        <w:t>Позиция ошибки будет определяться номером строки.</w:t>
       </w:r>
     </w:p>
     <w:p>
@@ -3343,10 +3563,10 @@
           <w:lang w:val="en-US"/>
         </w:rPr>
         <w:drawing>
-          <wp:inline distT="0" distB="0" distL="0" distR="0" wp14:anchorId="3115E1F9" wp14:editId="20CE5D19">
-            <wp:extent cx="3723640" cy="2246715"/>
-            <wp:effectExtent l="0" t="0" r="0" b="1270"/>
-            <wp:docPr id="8" name="Рисунок 8"/>
+          <wp:inline distT="0" distB="0" distL="0" distR="0" wp14:anchorId="5D3BD463" wp14:editId="41BFFE12">
+            <wp:extent cx="5760085" cy="2611120"/>
+            <wp:effectExtent l="0" t="0" r="5715" b="5080"/>
+            <wp:docPr id="13" name="Рисунок 13"/>
             <wp:cNvGraphicFramePr>
               <a:graphicFrameLocks xmlns:a="http://schemas.openxmlformats.org/drawingml/2006/main" noChangeAspect="1"/>
             </wp:cNvGraphicFramePr>
@@ -3366,7 +3586,7 @@
                   <pic:spPr>
                     <a:xfrm>
                       <a:off x="0" y="0"/>
-                      <a:ext cx="3817552" cy="2303378"/>
+                      <a:ext cx="5760085" cy="2611120"/>
                     </a:xfrm>
                     <a:prstGeom prst="rect">
                       <a:avLst/>
@@ -3390,11 +3610,12 @@
         <w:rPr>
           <w:lang w:val="en-US"/>
         </w:rPr>
+        <w:lastRenderedPageBreak/>
         <w:drawing>
-          <wp:inline distT="0" distB="0" distL="0" distR="0" wp14:anchorId="1792B685" wp14:editId="4BC8210E">
-            <wp:extent cx="2468880" cy="4035669"/>
-            <wp:effectExtent l="0" t="0" r="0" b="3175"/>
-            <wp:docPr id="9" name="Рисунок 9"/>
+          <wp:inline distT="0" distB="0" distL="0" distR="0" wp14:anchorId="13C9429E" wp14:editId="2B0D7420">
+            <wp:extent cx="3949700" cy="5613400"/>
+            <wp:effectExtent l="0" t="0" r="0" b="0"/>
+            <wp:docPr id="14" name="Рисунок 14"/>
             <wp:cNvGraphicFramePr>
               <a:graphicFrameLocks xmlns:a="http://schemas.openxmlformats.org/drawingml/2006/main" noChangeAspect="1"/>
             </wp:cNvGraphicFramePr>
@@ -3414,7 +3635,7 @@
                   <pic:spPr>
                     <a:xfrm>
                       <a:off x="0" y="0"/>
-                      <a:ext cx="2514237" cy="4109809"/>
+                      <a:ext cx="3949700" cy="5613400"/>
                     </a:xfrm>
                     <a:prstGeom prst="rect">
                       <a:avLst/>
@@ -3467,7 +3688,6 @@
       </w:pPr>
       <w:bookmarkStart w:id="9" w:name="_Toc89039477"/>
       <w:r>
-        <w:lastRenderedPageBreak/>
         <w:t>Лексический анализатор</w:t>
       </w:r>
       <w:bookmarkEnd w:id="9"/>
@@ -3603,14 +3823,7 @@
           <w:szCs w:val="24"/>
           <w:lang w:eastAsia="ru-RU"/>
         </w:rPr>
-        <w:t>Операция (в том числе ключевые слова)</w:t>
-      </w:r>
-      <w:r>
-        <w:rPr>
-          <w:szCs w:val="24"/>
-          <w:lang w:eastAsia="ru-RU"/>
-        </w:rPr>
-        <w:t>;</w:t>
+        <w:t>Операция (в том числе ключевые слова);</w:t>
       </w:r>
     </w:p>
     <w:p>
@@ -3664,6 +3877,7 @@
         </w:numPr>
       </w:pPr>
       <w:r>
+        <w:lastRenderedPageBreak/>
         <w:t>Открытие незакрытого комментария (когда однострочный комментарий не закрывается на той же строке, на которой был открыт, или не закрывается до конца файла вовсе, либо многострочный комментарий не закрывается до конца файла)</w:t>
       </w:r>
       <w:r>
@@ -4046,7 +4260,6 @@
         <w:jc w:val="both"/>
       </w:pPr>
       <w:r>
-        <w:lastRenderedPageBreak/>
         <w:t xml:space="preserve">Для хранения операции в классе </w:t>
       </w:r>
       <w:r>
@@ -4309,31 +4522,8 @@
         <w:rPr>
           <w:lang w:eastAsia="en-US"/>
         </w:rPr>
-        <w:t>Примерная диаграмма классов</w:t>
-      </w:r>
-      <w:r>
-        <w:rPr>
-          <w:lang w:eastAsia="en-US"/>
-        </w:rPr>
-        <w:t xml:space="preserve">, включая классы модуля ввода-вывода </w:t>
-      </w:r>
-      <w:r>
-        <w:rPr>
-          <w:lang w:eastAsia="en-US"/>
-        </w:rPr>
-        <w:t xml:space="preserve">представлена на рисунке </w:t>
-      </w:r>
-      <w:r>
-        <w:rPr>
-          <w:lang w:eastAsia="en-US"/>
-        </w:rPr>
-        <w:t>2</w:t>
-      </w:r>
-      <w:r>
-        <w:rPr>
-          <w:lang w:eastAsia="en-US"/>
-        </w:rPr>
-        <w:t>.</w:t>
+        <w:lastRenderedPageBreak/>
+        <w:t>Примерная диаграмма классов, включая классы модуля ввода-вывода представлена на рисунке 2.</w:t>
       </w:r>
     </w:p>
     <w:p>
@@ -4354,6 +4544,7 @@
       </w:pPr>
       <w:r>
         <w:rPr>
+          <w:noProof/>
           <w:lang w:eastAsia="en-US"/>
         </w:rPr>
         <w:drawing>
@@ -4682,11 +4873,7 @@
         <w:t xml:space="preserve">. </w:t>
       </w:r>
       <w:r>
-        <w:t xml:space="preserve">Этот метод запрашивает у модуля ввода-вывода и запоминает все литеры до тех пор, пока не дойдёт до закрытия строки или конца текста программы. Если метод дошёл до конца </w:t>
-      </w:r>
-      <w:r>
-        <w:lastRenderedPageBreak/>
-        <w:t>текста программы, либо если в полученной строке имеются символы переноса строки, добавляем ошибку, связанную с неправильным описанием строковой константы</w:t>
+        <w:t>Этот метод запрашивает у модуля ввода-вывода и запоминает все литеры до тех пор, пока не дойдёт до закрытия строки или конца текста программы. Если метод дошёл до конца текста программы, либо если в полученной строке имеются символы переноса строки, добавляем ошибку, связанную с неправильным описанием строковой константы</w:t>
       </w:r>
       <w:r>
         <w:t>. В</w:t>
@@ -4810,27 +4997,21 @@
         <w:t>,</w:t>
       </w:r>
       <w:r>
-        <w:t xml:space="preserve"> хранящий полученное значение. Иначе добававляем ошибку описания вещественной константы и возвращаем </w:t>
-      </w:r>
-      <w:r>
-        <w:rPr>
-          <w:rFonts w:ascii="Consolas" w:hAnsi="Consolas" w:cs="Consolas"/>
-          <w:b/>
-          <w:bCs/>
-          <w:sz w:val="20"/>
-          <w:szCs w:val="20"/>
-        </w:rPr>
-        <w:t>ConstantToken</w:t>
-      </w:r>
-      <w:r>
-        <w:rPr>
-          <w:rFonts w:ascii="Consolas" w:hAnsi="Consolas" w:cs="Consolas"/>
-          <w:b/>
-          <w:bCs/>
-          <w:sz w:val="20"/>
-          <w:szCs w:val="20"/>
-        </w:rPr>
-        <w:t xml:space="preserve"> </w:t>
+        <w:t xml:space="preserve"> хранящий полученное значение. Иначе добававляем ошибку описания вещественной </w:t>
+      </w:r>
+      <w:r>
+        <w:lastRenderedPageBreak/>
+        <w:t xml:space="preserve">константы и возвращаем </w:t>
+      </w:r>
+      <w:r>
+        <w:rPr>
+          <w:rFonts w:ascii="Consolas" w:hAnsi="Consolas" w:cs="Consolas"/>
+          <w:b/>
+          <w:bCs/>
+          <w:sz w:val="20"/>
+          <w:szCs w:val="20"/>
+        </w:rPr>
+        <w:t xml:space="preserve">ConstantToken </w:t>
       </w:r>
       <w:r>
         <w:t>со значением 0.0.</w:t>
@@ -4986,22 +5167,7 @@
         <w:t xml:space="preserve"> </w:t>
       </w:r>
       <w:r>
-        <w:t xml:space="preserve">В этом методе запрашиваются и запоминаются в строку литеры до тех пор, пока они являются </w:t>
-      </w:r>
-      <w:r>
-        <w:t>буквами, цифрами</w:t>
-      </w:r>
-      <w:r>
-        <w:t xml:space="preserve"> </w:t>
-      </w:r>
-      <w:r>
-        <w:t xml:space="preserve">либо </w:t>
-      </w:r>
-      <w:r>
-        <w:t xml:space="preserve">символом </w:t>
-      </w:r>
-      <w:r>
-        <w:t xml:space="preserve">нижнего подчёркивания. Когда условие перстаёт выполняется, передаём полученную строку в метод </w:t>
+        <w:t xml:space="preserve">В этом методе запрашиваются и запоминаются в строку литеры до тех пор, пока они являются буквами, цифрами либо символом нижнего подчёркивания. Когда условие перстаёт выполняется, передаём полученную строку в метод </w:t>
       </w:r>
       <w:r>
         <w:rPr>
@@ -5253,31 +5419,19 @@
         <w:t xml:space="preserve"> </w:t>
       </w:r>
       <w:r>
-        <w:t xml:space="preserve">В этом методе необходимо отдельно обработать литеры </w:t>
-      </w:r>
-      <w:r>
-        <w:t>«</w:t>
+        <w:t>В этом методе необходимо отдельно обработать литеры «</w:t>
       </w:r>
       <w:r>
         <w:t>{</w:t>
       </w:r>
       <w:r>
-        <w:t>»</w:t>
-      </w:r>
-      <w:r>
-        <w:t xml:space="preserve"> и</w:t>
-      </w:r>
-      <w:r>
-        <w:t xml:space="preserve"> «</w:t>
+        <w:t>» и «</w:t>
       </w:r>
       <w:r>
         <w:t>}</w:t>
       </w:r>
       <w:r>
-        <w:t>»</w:t>
-      </w:r>
-      <w:r>
-        <w:t xml:space="preserve">, вызвав для них методы </w:t>
+        <w:t xml:space="preserve">», вызвав для них методы </w:t>
       </w:r>
       <w:r>
         <w:rPr>
@@ -6222,6 +6376,119 @@
     </w:lvl>
   </w:abstractNum>
   <w:abstractNum w:abstractNumId="13" w15:restartNumberingAfterBreak="0">
+    <w:nsid w:val="1C7C040E"/>
+    <w:multiLevelType w:val="hybridMultilevel"/>
+    <w:tmpl w:val="9DAEBD5C"/>
+    <w:lvl w:ilvl="0" w:tplc="04190001">
+      <w:start w:val="1"/>
+      <w:numFmt w:val="bullet"/>
+      <w:lvlText w:val=""/>
+      <w:lvlJc w:val="left"/>
+      <w:pPr>
+        <w:ind w:left="720" w:hanging="360"/>
+      </w:pPr>
+      <w:rPr>
+        <w:rFonts w:ascii="Symbol" w:eastAsia="Times New Roman" w:hAnsi="Symbol" w:cs="Times New Roman" w:hint="default"/>
+      </w:rPr>
+    </w:lvl>
+    <w:lvl w:ilvl="1" w:tplc="04190003" w:tentative="1">
+      <w:start w:val="1"/>
+      <w:numFmt w:val="bullet"/>
+      <w:lvlText w:val="o"/>
+      <w:lvlJc w:val="left"/>
+      <w:pPr>
+        <w:ind w:left="1440" w:hanging="360"/>
+      </w:pPr>
+      <w:rPr>
+        <w:rFonts w:ascii="Courier New" w:hAnsi="Courier New" w:cs="Courier New" w:hint="default"/>
+      </w:rPr>
+    </w:lvl>
+    <w:lvl w:ilvl="2" w:tplc="04190005" w:tentative="1">
+      <w:start w:val="1"/>
+      <w:numFmt w:val="bullet"/>
+      <w:lvlText w:val=""/>
+      <w:lvlJc w:val="left"/>
+      <w:pPr>
+        <w:ind w:left="2160" w:hanging="360"/>
+      </w:pPr>
+      <w:rPr>
+        <w:rFonts w:ascii="Wingdings" w:hAnsi="Wingdings" w:hint="default"/>
+      </w:rPr>
+    </w:lvl>
+    <w:lvl w:ilvl="3" w:tplc="04190001" w:tentative="1">
+      <w:start w:val="1"/>
+      <w:numFmt w:val="bullet"/>
+      <w:lvlText w:val=""/>
+      <w:lvlJc w:val="left"/>
+      <w:pPr>
+        <w:ind w:left="2880" w:hanging="360"/>
+      </w:pPr>
+      <w:rPr>
+        <w:rFonts w:ascii="Symbol" w:hAnsi="Symbol" w:hint="default"/>
+      </w:rPr>
+    </w:lvl>
+    <w:lvl w:ilvl="4" w:tplc="04190003" w:tentative="1">
+      <w:start w:val="1"/>
+      <w:numFmt w:val="bullet"/>
+      <w:lvlText w:val="o"/>
+      <w:lvlJc w:val="left"/>
+      <w:pPr>
+        <w:ind w:left="3600" w:hanging="360"/>
+      </w:pPr>
+      <w:rPr>
+        <w:rFonts w:ascii="Courier New" w:hAnsi="Courier New" w:cs="Courier New" w:hint="default"/>
+      </w:rPr>
+    </w:lvl>
+    <w:lvl w:ilvl="5" w:tplc="04190005" w:tentative="1">
+      <w:start w:val="1"/>
+      <w:numFmt w:val="bullet"/>
+      <w:lvlText w:val=""/>
+      <w:lvlJc w:val="left"/>
+      <w:pPr>
+        <w:ind w:left="4320" w:hanging="360"/>
+      </w:pPr>
+      <w:rPr>
+        <w:rFonts w:ascii="Wingdings" w:hAnsi="Wingdings" w:hint="default"/>
+      </w:rPr>
+    </w:lvl>
+    <w:lvl w:ilvl="6" w:tplc="04190001" w:tentative="1">
+      <w:start w:val="1"/>
+      <w:numFmt w:val="bullet"/>
+      <w:lvlText w:val=""/>
+      <w:lvlJc w:val="left"/>
+      <w:pPr>
+        <w:ind w:left="5040" w:hanging="360"/>
+      </w:pPr>
+      <w:rPr>
+        <w:rFonts w:ascii="Symbol" w:hAnsi="Symbol" w:hint="default"/>
+      </w:rPr>
+    </w:lvl>
+    <w:lvl w:ilvl="7" w:tplc="04190003" w:tentative="1">
+      <w:start w:val="1"/>
+      <w:numFmt w:val="bullet"/>
+      <w:lvlText w:val="o"/>
+      <w:lvlJc w:val="left"/>
+      <w:pPr>
+        <w:ind w:left="5760" w:hanging="360"/>
+      </w:pPr>
+      <w:rPr>
+        <w:rFonts w:ascii="Courier New" w:hAnsi="Courier New" w:cs="Courier New" w:hint="default"/>
+      </w:rPr>
+    </w:lvl>
+    <w:lvl w:ilvl="8" w:tplc="04190005" w:tentative="1">
+      <w:start w:val="1"/>
+      <w:numFmt w:val="bullet"/>
+      <w:lvlText w:val=""/>
+      <w:lvlJc w:val="left"/>
+      <w:pPr>
+        <w:ind w:left="6480" w:hanging="360"/>
+      </w:pPr>
+      <w:rPr>
+        <w:rFonts w:ascii="Wingdings" w:hAnsi="Wingdings" w:hint="default"/>
+      </w:rPr>
+    </w:lvl>
+  </w:abstractNum>
+  <w:abstractNum w:abstractNumId="14" w15:restartNumberingAfterBreak="0">
     <w:nsid w:val="23A94B63"/>
     <w:multiLevelType w:val="hybridMultilevel"/>
     <w:tmpl w:val="E8EE84C2"/>
@@ -6310,7 +6577,7 @@
       </w:pPr>
     </w:lvl>
   </w:abstractNum>
-  <w:abstractNum w:abstractNumId="14" w15:restartNumberingAfterBreak="0">
+  <w:abstractNum w:abstractNumId="15" w15:restartNumberingAfterBreak="0">
     <w:nsid w:val="2CD81BF1"/>
     <w:multiLevelType w:val="hybridMultilevel"/>
     <w:tmpl w:val="56EADA3C"/>
@@ -6423,7 +6690,7 @@
       </w:rPr>
     </w:lvl>
   </w:abstractNum>
-  <w:abstractNum w:abstractNumId="15" w15:restartNumberingAfterBreak="0">
+  <w:abstractNum w:abstractNumId="16" w15:restartNumberingAfterBreak="0">
     <w:nsid w:val="3645443F"/>
     <w:multiLevelType w:val="hybridMultilevel"/>
     <w:tmpl w:val="C02A7B98"/>
@@ -6536,7 +6803,7 @@
       </w:rPr>
     </w:lvl>
   </w:abstractNum>
-  <w:abstractNum w:abstractNumId="16" w15:restartNumberingAfterBreak="0">
+  <w:abstractNum w:abstractNumId="17" w15:restartNumberingAfterBreak="0">
     <w:nsid w:val="402929DE"/>
     <w:multiLevelType w:val="hybridMultilevel"/>
     <w:tmpl w:val="A984E05E"/>
@@ -6649,7 +6916,7 @@
       </w:rPr>
     </w:lvl>
   </w:abstractNum>
-  <w:abstractNum w:abstractNumId="17" w15:restartNumberingAfterBreak="0">
+  <w:abstractNum w:abstractNumId="18" w15:restartNumberingAfterBreak="0">
     <w:nsid w:val="4A4B714F"/>
     <w:multiLevelType w:val="hybridMultilevel"/>
     <w:tmpl w:val="F8741E96"/>
@@ -6738,7 +7005,7 @@
       </w:pPr>
     </w:lvl>
   </w:abstractNum>
-  <w:abstractNum w:abstractNumId="18" w15:restartNumberingAfterBreak="0">
+  <w:abstractNum w:abstractNumId="19" w15:restartNumberingAfterBreak="0">
     <w:nsid w:val="4C577AFB"/>
     <w:multiLevelType w:val="hybridMultilevel"/>
     <w:tmpl w:val="69BA8FBC"/>
@@ -6828,7 +7095,7 @@
       </w:pPr>
     </w:lvl>
   </w:abstractNum>
-  <w:abstractNum w:abstractNumId="19" w15:restartNumberingAfterBreak="0">
+  <w:abstractNum w:abstractNumId="20" w15:restartNumberingAfterBreak="0">
     <w:nsid w:val="4D753EBE"/>
     <w:multiLevelType w:val="hybridMultilevel"/>
     <w:tmpl w:val="962CB550"/>
@@ -6914,7 +7181,7 @@
       </w:pPr>
     </w:lvl>
   </w:abstractNum>
-  <w:abstractNum w:abstractNumId="20" w15:restartNumberingAfterBreak="0">
+  <w:abstractNum w:abstractNumId="21" w15:restartNumberingAfterBreak="0">
     <w:nsid w:val="76BB4490"/>
     <w:multiLevelType w:val="hybridMultilevel"/>
     <w:tmpl w:val="61AEB392"/>
@@ -7003,7 +7270,96 @@
       </w:pPr>
     </w:lvl>
   </w:abstractNum>
-  <w:abstractNum w:abstractNumId="21" w15:restartNumberingAfterBreak="0">
+  <w:abstractNum w:abstractNumId="22" w15:restartNumberingAfterBreak="0">
+    <w:nsid w:val="77A65D0E"/>
+    <w:multiLevelType w:val="hybridMultilevel"/>
+    <w:tmpl w:val="EDDA610A"/>
+    <w:lvl w:ilvl="0" w:tplc="04190011">
+      <w:start w:val="1"/>
+      <w:numFmt w:val="decimal"/>
+      <w:lvlText w:val="%1)"/>
+      <w:lvlJc w:val="left"/>
+      <w:pPr>
+        <w:ind w:left="720" w:hanging="360"/>
+      </w:pPr>
+      <w:rPr>
+        <w:rFonts w:hint="default"/>
+      </w:rPr>
+    </w:lvl>
+    <w:lvl w:ilvl="1" w:tplc="04190019" w:tentative="1">
+      <w:start w:val="1"/>
+      <w:numFmt w:val="lowerLetter"/>
+      <w:lvlText w:val="%2."/>
+      <w:lvlJc w:val="left"/>
+      <w:pPr>
+        <w:ind w:left="1440" w:hanging="360"/>
+      </w:pPr>
+    </w:lvl>
+    <w:lvl w:ilvl="2" w:tplc="0419001B" w:tentative="1">
+      <w:start w:val="1"/>
+      <w:numFmt w:val="lowerRoman"/>
+      <w:lvlText w:val="%3."/>
+      <w:lvlJc w:val="right"/>
+      <w:pPr>
+        <w:ind w:left="2160" w:hanging="180"/>
+      </w:pPr>
+    </w:lvl>
+    <w:lvl w:ilvl="3" w:tplc="0419000F" w:tentative="1">
+      <w:start w:val="1"/>
+      <w:numFmt w:val="decimal"/>
+      <w:lvlText w:val="%4."/>
+      <w:lvlJc w:val="left"/>
+      <w:pPr>
+        <w:ind w:left="2880" w:hanging="360"/>
+      </w:pPr>
+    </w:lvl>
+    <w:lvl w:ilvl="4" w:tplc="04190019" w:tentative="1">
+      <w:start w:val="1"/>
+      <w:numFmt w:val="lowerLetter"/>
+      <w:lvlText w:val="%5."/>
+      <w:lvlJc w:val="left"/>
+      <w:pPr>
+        <w:ind w:left="3600" w:hanging="360"/>
+      </w:pPr>
+    </w:lvl>
+    <w:lvl w:ilvl="5" w:tplc="0419001B" w:tentative="1">
+      <w:start w:val="1"/>
+      <w:numFmt w:val="lowerRoman"/>
+      <w:lvlText w:val="%6."/>
+      <w:lvlJc w:val="right"/>
+      <w:pPr>
+        <w:ind w:left="4320" w:hanging="180"/>
+      </w:pPr>
+    </w:lvl>
+    <w:lvl w:ilvl="6" w:tplc="0419000F" w:tentative="1">
+      <w:start w:val="1"/>
+      <w:numFmt w:val="decimal"/>
+      <w:lvlText w:val="%7."/>
+      <w:lvlJc w:val="left"/>
+      <w:pPr>
+        <w:ind w:left="5040" w:hanging="360"/>
+      </w:pPr>
+    </w:lvl>
+    <w:lvl w:ilvl="7" w:tplc="04190019" w:tentative="1">
+      <w:start w:val="1"/>
+      <w:numFmt w:val="lowerLetter"/>
+      <w:lvlText w:val="%8."/>
+      <w:lvlJc w:val="left"/>
+      <w:pPr>
+        <w:ind w:left="5760" w:hanging="360"/>
+      </w:pPr>
+    </w:lvl>
+    <w:lvl w:ilvl="8" w:tplc="0419001B" w:tentative="1">
+      <w:start w:val="1"/>
+      <w:numFmt w:val="lowerRoman"/>
+      <w:lvlText w:val="%9."/>
+      <w:lvlJc w:val="right"/>
+      <w:pPr>
+        <w:ind w:left="6480" w:hanging="180"/>
+      </w:pPr>
+    </w:lvl>
+  </w:abstractNum>
+  <w:abstractNum w:abstractNumId="23" w15:restartNumberingAfterBreak="0">
     <w:nsid w:val="7F4139D0"/>
     <w:multiLevelType w:val="multilevel"/>
     <w:tmpl w:val="E752D4CC"/>
@@ -7125,25 +7481,25 @@
     </w:lvl>
   </w:abstractNum>
   <w:num w:numId="1">
-    <w:abstractNumId w:val="18"/>
+    <w:abstractNumId w:val="19"/>
   </w:num>
   <w:num w:numId="2">
     <w:abstractNumId w:val="12"/>
   </w:num>
   <w:num w:numId="3">
-    <w:abstractNumId w:val="15"/>
+    <w:abstractNumId w:val="16"/>
   </w:num>
   <w:num w:numId="4">
-    <w:abstractNumId w:val="14"/>
+    <w:abstractNumId w:val="15"/>
   </w:num>
   <w:num w:numId="5">
     <w:abstractNumId w:val="11"/>
   </w:num>
   <w:num w:numId="6">
-    <w:abstractNumId w:val="19"/>
+    <w:abstractNumId w:val="20"/>
   </w:num>
   <w:num w:numId="7">
-    <w:abstractNumId w:val="16"/>
+    <w:abstractNumId w:val="17"/>
   </w:num>
   <w:num w:numId="8">
     <w:abstractNumId w:val="10"/>
@@ -7179,16 +7535,22 @@
     <w:abstractNumId w:val="9"/>
   </w:num>
   <w:num w:numId="19">
-    <w:abstractNumId w:val="13"/>
+    <w:abstractNumId w:val="14"/>
   </w:num>
   <w:num w:numId="20">
-    <w:abstractNumId w:val="20"/>
+    <w:abstractNumId w:val="21"/>
   </w:num>
   <w:num w:numId="21">
-    <w:abstractNumId w:val="21"/>
+    <w:abstractNumId w:val="23"/>
   </w:num>
   <w:num w:numId="22">
-    <w:abstractNumId w:val="17"/>
+    <w:abstractNumId w:val="18"/>
+  </w:num>
+  <w:num w:numId="23">
+    <w:abstractNumId w:val="22"/>
+  </w:num>
+  <w:num w:numId="24">
+    <w:abstractNumId w:val="13"/>
   </w:num>
   <w:numIdMacAtCleanup w:val="6"/>
 </w:numbering>

</xml_diff>